<commit_message>
add alternate fields in surat (penduduk selector type only)
</commit_message>
<xml_diff>
--- a/src/app/surat_templates/surat_keterangan_asal_usul/surat_keterangan_asal_usul.docx
+++ b/src/app/surat_templates/surat_keterangan_asal_usul/surat_keterangan_asal_usul.docx
@@ -1,6 +1,6 @@
 
 <file path=word/document.xml><?xml version="1.0" encoding="utf-8"?>
-<w:document xmlns:wpc="http://schemas.microsoft.com/office/word/2010/wordprocessingCanvas" xmlns:cx="http://schemas.microsoft.com/office/drawing/2014/chartex" xmlns:cx1="http://schemas.microsoft.com/office/drawing/2015/9/8/chartex" xmlns:cx2="http://schemas.microsoft.com/office/drawing/2015/10/21/chartex" xmlns:cx3="http://schemas.microsoft.com/office/drawing/2016/5/9/chartex" xmlns:cx4="http://schemas.microsoft.com/office/drawing/2016/5/10/chartex" xmlns:cx5="http://schemas.microsoft.com/office/drawing/2016/5/11/chartex" xmlns:cx6="http://schemas.microsoft.com/office/drawing/2016/5/12/chartex" xmlns:cx7="http://schemas.microsoft.com/office/drawing/2016/5/13/chartex" xmlns:cx8="http://schemas.microsoft.com/office/drawing/2016/5/14/chartex" xmlns:mc="http://schemas.openxmlformats.org/markup-compatibility/2006" xmlns:aink="http://schemas.microsoft.com/office/drawing/2016/ink" xmlns:am3d="http://schemas.microsoft.com/office/drawing/2017/model3d" xmlns:o="urn:schemas-microsoft-com:office:office" xmlns:r="http://schemas.openxmlformats.org/officeDocument/2006/relationships" xmlns:m="http://schemas.openxmlformats.org/officeDocument/2006/math" xmlns:v="urn:schemas-microsoft-com:vml" xmlns:wp14="http://schemas.microsoft.com/office/word/2010/wordprocessingDrawing" xmlns:wp="http://schemas.openxmlformats.org/drawingml/2006/wordprocessingDrawing" xmlns:w10="urn:schemas-microsoft-com:office:word" xmlns:w="http://schemas.openxmlformats.org/wordprocessingml/2006/main" xmlns:w14="http://schemas.microsoft.com/office/word/2010/wordml" xmlns:w15="http://schemas.microsoft.com/office/word/2012/wordml" xmlns:w16cid="http://schemas.microsoft.com/office/word/2016/wordml/cid" xmlns:w16se="http://schemas.microsoft.com/office/word/2015/wordml/symex" xmlns:wpg="http://schemas.microsoft.com/office/word/2010/wordprocessingGroup" xmlns:wpi="http://schemas.microsoft.com/office/word/2010/wordprocessingInk" xmlns:wne="http://schemas.microsoft.com/office/word/2006/wordml" xmlns:wps="http://schemas.microsoft.com/office/word/2010/wordprocessingShape" mc:Ignorable="w14 w15 w16se w16cid wp14">
+<w:document xmlns:wpc="http://schemas.microsoft.com/office/word/2010/wordprocessingCanvas" xmlns:mc="http://schemas.openxmlformats.org/markup-compatibility/2006" xmlns:o="urn:schemas-microsoft-com:office:office" xmlns:r="http://schemas.openxmlformats.org/officeDocument/2006/relationships" xmlns:m="http://schemas.openxmlformats.org/officeDocument/2006/math" xmlns:v="urn:schemas-microsoft-com:vml" xmlns:wp14="http://schemas.microsoft.com/office/word/2010/wordprocessingDrawing" xmlns:wp="http://schemas.openxmlformats.org/drawingml/2006/wordprocessingDrawing" xmlns:w10="urn:schemas-microsoft-com:office:word" xmlns:w="http://schemas.openxmlformats.org/wordprocessingml/2006/main" xmlns:w14="http://schemas.microsoft.com/office/word/2010/wordml" xmlns:w15="http://schemas.microsoft.com/office/word/2012/wordml" xmlns:wpg="http://schemas.microsoft.com/office/word/2010/wordprocessingGroup" xmlns:wpi="http://schemas.microsoft.com/office/word/2010/wordprocessingInk" xmlns:wne="http://schemas.microsoft.com/office/word/2006/wordml" xmlns:wps="http://schemas.microsoft.com/office/word/2010/wordprocessingShape" mc:Ignorable="w14 w15 wp14">
   <w:body>
     <w:p>
       <w:pPr>
@@ -126,16 +126,7 @@
                 <w:rFonts w:asciiTheme="minorHAnsi" w:hAnsiTheme="minorHAnsi"/>
                 <w:b/>
               </w:rPr>
-              <w:t>KAN</w:t>
-            </w:r>
-            <w:bookmarkStart w:id="1" w:name="_GoBack"/>
-            <w:bookmarkEnd w:id="1"/>
-            <w:r>
-              <w:rPr>
-                <w:rFonts w:asciiTheme="minorHAnsi" w:hAnsiTheme="minorHAnsi"/>
-                <w:b/>
-              </w:rPr>
-              <w:t>TOR</w:t>
+              <w:t>KANTOR</w:t>
             </w:r>
             <w:r>
               <w:rPr>
@@ -157,7 +148,23 @@
               </w:rPr>
             </w:pPr>
             <w:r>
-              <w:t>{vars.alamat_desa}/{vars.email}</w:t>
+              <w:t>{</w:t>
+            </w:r>
+            <w:proofErr w:type="spellStart"/>
+            <w:r>
+              <w:t>vars.alamat_desa</w:t>
+            </w:r>
+            <w:proofErr w:type="spellEnd"/>
+            <w:r>
+              <w:t>}/{</w:t>
+            </w:r>
+            <w:proofErr w:type="spellStart"/>
+            <w:r>
+              <w:t>vars.email</w:t>
+            </w:r>
+            <w:proofErr w:type="spellEnd"/>
+            <w:r>
+              <w:t>}</w:t>
             </w:r>
           </w:p>
         </w:tc>
@@ -216,21 +223,67 @@
           <w:sz w:val="24"/>
         </w:rPr>
       </w:pPr>
-      <w:bookmarkStart w:id="2" w:name="_Hlk489553699"/>
+      <w:bookmarkStart w:id="1" w:name="_Hlk489553699"/>
+      <w:proofErr w:type="spellStart"/>
+      <w:proofErr w:type="gramStart"/>
       <w:r>
         <w:rPr>
           <w:sz w:val="24"/>
           <w:u w:val="single"/>
         </w:rPr>
-        <w:t xml:space="preserve">Nomor : </w:t>
-      </w:r>
-      <w:r>
-        <w:rPr>
-          <w:sz w:val="24"/>
-        </w:rPr>
-        <w:t>{form.nomor_surat}/{vars.tahun}</w:t>
-      </w:r>
-      <w:bookmarkEnd w:id="2"/>
+        <w:t>Nomor</w:t>
+      </w:r>
+      <w:proofErr w:type="spellEnd"/>
+      <w:r>
+        <w:rPr>
+          <w:sz w:val="24"/>
+          <w:u w:val="single"/>
+        </w:rPr>
+        <w:t xml:space="preserve"> :</w:t>
+      </w:r>
+      <w:proofErr w:type="gramEnd"/>
+      <w:r>
+        <w:rPr>
+          <w:sz w:val="24"/>
+          <w:u w:val="single"/>
+        </w:rPr>
+        <w:t xml:space="preserve"> </w:t>
+      </w:r>
+      <w:r>
+        <w:rPr>
+          <w:sz w:val="24"/>
+        </w:rPr>
+        <w:t>{</w:t>
+      </w:r>
+      <w:proofErr w:type="spellStart"/>
+      <w:r>
+        <w:rPr>
+          <w:sz w:val="24"/>
+        </w:rPr>
+        <w:t>form.nomor_surat</w:t>
+      </w:r>
+      <w:proofErr w:type="spellEnd"/>
+      <w:r>
+        <w:rPr>
+          <w:sz w:val="24"/>
+        </w:rPr>
+        <w:t>}/{</w:t>
+      </w:r>
+      <w:proofErr w:type="spellStart"/>
+      <w:r>
+        <w:rPr>
+          <w:sz w:val="24"/>
+        </w:rPr>
+        <w:t>vars.tahun</w:t>
+      </w:r>
+      <w:proofErr w:type="spellEnd"/>
+      <w:r>
+        <w:rPr>
+          <w:sz w:val="24"/>
+        </w:rPr>
+        <w:t>}</w:t>
+      </w:r>
+      <w:bookmarkEnd w:id="1"/>
     </w:p>
     <w:p>
       <w:pPr>
@@ -262,7 +315,119 @@
         <w:rPr>
           <w:rFonts w:cs="Cambria"/>
         </w:rPr>
-        <w:t>Yang bertanda tangan dibawah ini menerangkan dengan sesungguhnya bahwa:</w:t>
+        <w:t xml:space="preserve">Yang </w:t>
+      </w:r>
+      <w:proofErr w:type="spellStart"/>
+      <w:r>
+        <w:rPr>
+          <w:rFonts w:cs="Cambria"/>
+        </w:rPr>
+        <w:t>bertanda</w:t>
+      </w:r>
+      <w:proofErr w:type="spellEnd"/>
+      <w:r>
+        <w:rPr>
+          <w:rFonts w:cs="Cambria"/>
+        </w:rPr>
+        <w:t xml:space="preserve"> </w:t>
+      </w:r>
+      <w:proofErr w:type="spellStart"/>
+      <w:r>
+        <w:rPr>
+          <w:rFonts w:cs="Cambria"/>
+        </w:rPr>
+        <w:t>tangan</w:t>
+      </w:r>
+      <w:proofErr w:type="spellEnd"/>
+      <w:r>
+        <w:rPr>
+          <w:rFonts w:cs="Cambria"/>
+        </w:rPr>
+        <w:t xml:space="preserve"> </w:t>
+      </w:r>
+      <w:proofErr w:type="spellStart"/>
+      <w:r>
+        <w:rPr>
+          <w:rFonts w:cs="Cambria"/>
+        </w:rPr>
+        <w:t>dibawah</w:t>
+      </w:r>
+      <w:proofErr w:type="spellEnd"/>
+      <w:r>
+        <w:rPr>
+          <w:rFonts w:cs="Cambria"/>
+        </w:rPr>
+        <w:t xml:space="preserve"> </w:t>
+      </w:r>
+      <w:proofErr w:type="spellStart"/>
+      <w:r>
+        <w:rPr>
+          <w:rFonts w:cs="Cambria"/>
+        </w:rPr>
+        <w:t>ini</w:t>
+      </w:r>
+      <w:proofErr w:type="spellEnd"/>
+      <w:r>
+        <w:rPr>
+          <w:rFonts w:cs="Cambria"/>
+        </w:rPr>
+        <w:t xml:space="preserve"> </w:t>
+      </w:r>
+      <w:proofErr w:type="spellStart"/>
+      <w:r>
+        <w:rPr>
+          <w:rFonts w:cs="Cambria"/>
+        </w:rPr>
+        <w:t>menerangkan</w:t>
+      </w:r>
+      <w:proofErr w:type="spellEnd"/>
+      <w:r>
+        <w:rPr>
+          <w:rFonts w:cs="Cambria"/>
+        </w:rPr>
+        <w:t xml:space="preserve"> </w:t>
+      </w:r>
+      <w:proofErr w:type="spellStart"/>
+      <w:r>
+        <w:rPr>
+          <w:rFonts w:cs="Cambria"/>
+        </w:rPr>
+        <w:t>dengan</w:t>
+      </w:r>
+      <w:proofErr w:type="spellEnd"/>
+      <w:r>
+        <w:rPr>
+          <w:rFonts w:cs="Cambria"/>
+        </w:rPr>
+        <w:t xml:space="preserve"> </w:t>
+      </w:r>
+      <w:proofErr w:type="spellStart"/>
+      <w:r>
+        <w:rPr>
+          <w:rFonts w:cs="Cambria"/>
+        </w:rPr>
+        <w:t>sesungguhnya</w:t>
+      </w:r>
+      <w:proofErr w:type="spellEnd"/>
+      <w:r>
+        <w:rPr>
+          <w:rFonts w:cs="Cambria"/>
+        </w:rPr>
+        <w:t xml:space="preserve"> </w:t>
+      </w:r>
+      <w:proofErr w:type="spellStart"/>
+      <w:r>
+        <w:rPr>
+          <w:rFonts w:cs="Cambria"/>
+        </w:rPr>
+        <w:t>bahwa</w:t>
+      </w:r>
+      <w:proofErr w:type="spellEnd"/>
+      <w:r>
+        <w:rPr>
+          <w:rFonts w:cs="Cambria"/>
+        </w:rPr>
+        <w:t>:</w:t>
       </w:r>
     </w:p>
     <w:tbl>
@@ -305,8 +470,16 @@
               <w:rPr>
                 <w:rFonts w:cs="Cambria"/>
               </w:rPr>
-              <w:t>Nama Lengkap</w:t>
-            </w:r>
+              <w:t xml:space="preserve">Nama </w:t>
+            </w:r>
+            <w:proofErr w:type="spellStart"/>
+            <w:r>
+              <w:rPr>
+                <w:rFonts w:cs="Cambria"/>
+              </w:rPr>
+              <w:t>Lengkap</w:t>
+            </w:r>
+            <w:proofErr w:type="spellEnd"/>
           </w:p>
         </w:tc>
         <w:tc>
@@ -354,7 +527,21 @@
               <w:rPr>
                 <w:rFonts w:cs="Cambria"/>
               </w:rPr>
-              <w:t>{penduduk.nama_penduduk}</w:t>
+              <w:t>{</w:t>
+            </w:r>
+            <w:proofErr w:type="spellStart"/>
+            <w:r>
+              <w:rPr>
+                <w:rFonts w:cs="Cambria"/>
+              </w:rPr>
+              <w:t>penduduk.nama_penduduk</w:t>
+            </w:r>
+            <w:proofErr w:type="spellEnd"/>
+            <w:r>
+              <w:rPr>
+                <w:rFonts w:cs="Cambria"/>
+              </w:rPr>
+              <w:t>}</w:t>
             </w:r>
           </w:p>
         </w:tc>
@@ -379,12 +566,56 @@
                 <w:rFonts w:cs="Times New Roman"/>
               </w:rPr>
             </w:pPr>
-            <w:r>
-              <w:rPr>
-                <w:rFonts w:cs="Cambria"/>
-              </w:rPr>
-              <w:t>Tempat dan Tgl. Lahir</w:t>
-            </w:r>
+            <w:proofErr w:type="spellStart"/>
+            <w:r>
+              <w:rPr>
+                <w:rFonts w:cs="Cambria"/>
+              </w:rPr>
+              <w:t>Tempat</w:t>
+            </w:r>
+            <w:proofErr w:type="spellEnd"/>
+            <w:r>
+              <w:rPr>
+                <w:rFonts w:cs="Cambria"/>
+              </w:rPr>
+              <w:t xml:space="preserve"> </w:t>
+            </w:r>
+            <w:proofErr w:type="spellStart"/>
+            <w:r>
+              <w:rPr>
+                <w:rFonts w:cs="Cambria"/>
+              </w:rPr>
+              <w:t>dan</w:t>
+            </w:r>
+            <w:proofErr w:type="spellEnd"/>
+            <w:r>
+              <w:rPr>
+                <w:rFonts w:cs="Cambria"/>
+              </w:rPr>
+              <w:t xml:space="preserve"> </w:t>
+            </w:r>
+            <w:proofErr w:type="spellStart"/>
+            <w:r>
+              <w:rPr>
+                <w:rFonts w:cs="Cambria"/>
+              </w:rPr>
+              <w:t>Tgl</w:t>
+            </w:r>
+            <w:proofErr w:type="spellEnd"/>
+            <w:r>
+              <w:rPr>
+                <w:rFonts w:cs="Cambria"/>
+              </w:rPr>
+              <w:t xml:space="preserve">. </w:t>
+            </w:r>
+            <w:proofErr w:type="spellStart"/>
+            <w:r>
+              <w:rPr>
+                <w:rFonts w:cs="Cambria"/>
+              </w:rPr>
+              <w:t>Lahir</w:t>
+            </w:r>
+            <w:proofErr w:type="spellEnd"/>
           </w:p>
         </w:tc>
         <w:tc>
@@ -415,7 +646,21 @@
               <w:rPr>
                 <w:rFonts w:cs="Cambria"/>
               </w:rPr>
-              <w:t>{penduduk.tempat_lahir}</w:t>
+              <w:t>{</w:t>
+            </w:r>
+            <w:proofErr w:type="spellStart"/>
+            <w:r>
+              <w:rPr>
+                <w:rFonts w:cs="Cambria"/>
+              </w:rPr>
+              <w:t>penduduk.tempat_lahir</w:t>
+            </w:r>
+            <w:proofErr w:type="spellEnd"/>
+            <w:r>
+              <w:rPr>
+                <w:rFonts w:cs="Cambria"/>
+              </w:rPr>
+              <w:t>}</w:t>
             </w:r>
             <w:r>
               <w:rPr>
@@ -427,7 +672,21 @@
               <w:rPr>
                 <w:rFonts w:cs="Cambria"/>
               </w:rPr>
-              <w:t>{penduduk.tanggal_lahir}</w:t>
+              <w:t>{</w:t>
+            </w:r>
+            <w:proofErr w:type="spellStart"/>
+            <w:r>
+              <w:rPr>
+                <w:rFonts w:cs="Cambria"/>
+              </w:rPr>
+              <w:t>penduduk.tanggal_lahir</w:t>
+            </w:r>
+            <w:proofErr w:type="spellEnd"/>
+            <w:r>
+              <w:rPr>
+                <w:rFonts w:cs="Cambria"/>
+              </w:rPr>
+              <w:t>}</w:t>
             </w:r>
           </w:p>
         </w:tc>
@@ -452,12 +711,14 @@
                 <w:rFonts w:cs="Times New Roman"/>
               </w:rPr>
             </w:pPr>
+            <w:proofErr w:type="spellStart"/>
             <w:r>
               <w:rPr>
                 <w:rFonts w:cs="Cambria"/>
               </w:rPr>
               <w:t>Warganegara</w:t>
             </w:r>
+            <w:proofErr w:type="spellEnd"/>
           </w:p>
         </w:tc>
         <w:tc>
@@ -505,7 +766,14 @@
               <w:rPr>
                 <w:rFonts w:cs="Cambria"/>
               </w:rPr>
-              <w:t>{penduduk.</w:t>
+              <w:t>{</w:t>
+            </w:r>
+            <w:proofErr w:type="spellStart"/>
+            <w:r>
+              <w:rPr>
+                <w:rFonts w:cs="Cambria"/>
+              </w:rPr>
+              <w:t>penduduk.</w:t>
             </w:r>
             <w:r>
               <w:rPr>
@@ -513,6 +781,7 @@
               </w:rPr>
               <w:t>kewarganegaraan</w:t>
             </w:r>
+            <w:proofErr w:type="spellEnd"/>
             <w:r>
               <w:rPr>
                 <w:rFonts w:cs="Cambria"/>
@@ -595,7 +864,21 @@
               <w:rPr>
                 <w:rFonts w:cs="Cambria"/>
               </w:rPr>
-              <w:t>{penduduk.agama}</w:t>
+              <w:t>{</w:t>
+            </w:r>
+            <w:proofErr w:type="spellStart"/>
+            <w:r>
+              <w:rPr>
+                <w:rFonts w:cs="Cambria"/>
+              </w:rPr>
+              <w:t>penduduk.agama</w:t>
+            </w:r>
+            <w:proofErr w:type="spellEnd"/>
+            <w:r>
+              <w:rPr>
+                <w:rFonts w:cs="Cambria"/>
+              </w:rPr>
+              <w:t>}</w:t>
             </w:r>
           </w:p>
         </w:tc>
@@ -620,12 +903,14 @@
                 <w:rFonts w:cs="Times New Roman"/>
               </w:rPr>
             </w:pPr>
+            <w:proofErr w:type="spellStart"/>
             <w:r>
               <w:rPr>
                 <w:rFonts w:cs="Cambria"/>
               </w:rPr>
               <w:t>Pekerjaan</w:t>
             </w:r>
+            <w:proofErr w:type="spellEnd"/>
           </w:p>
         </w:tc>
         <w:tc>
@@ -673,7 +958,21 @@
               <w:rPr>
                 <w:rFonts w:cs="Cambria"/>
               </w:rPr>
-              <w:t>{penduduk.pekerjaan}</w:t>
+              <w:t>{</w:t>
+            </w:r>
+            <w:proofErr w:type="spellStart"/>
+            <w:r>
+              <w:rPr>
+                <w:rFonts w:cs="Cambria"/>
+              </w:rPr>
+              <w:t>penduduk.pekerjaan</w:t>
+            </w:r>
+            <w:proofErr w:type="spellEnd"/>
+            <w:r>
+              <w:rPr>
+                <w:rFonts w:cs="Cambria"/>
+              </w:rPr>
+              <w:t>}</w:t>
             </w:r>
           </w:p>
         </w:tc>
@@ -698,12 +997,28 @@
                 <w:rFonts w:cs="Times New Roman"/>
               </w:rPr>
             </w:pPr>
-            <w:r>
-              <w:rPr>
-                <w:rFonts w:cs="Cambria"/>
-              </w:rPr>
-              <w:t>Tempat Tinggal</w:t>
-            </w:r>
+            <w:proofErr w:type="spellStart"/>
+            <w:r>
+              <w:rPr>
+                <w:rFonts w:cs="Cambria"/>
+              </w:rPr>
+              <w:t>Tempat</w:t>
+            </w:r>
+            <w:proofErr w:type="spellEnd"/>
+            <w:r>
+              <w:rPr>
+                <w:rFonts w:cs="Cambria"/>
+              </w:rPr>
+              <w:t xml:space="preserve"> </w:t>
+            </w:r>
+            <w:proofErr w:type="spellStart"/>
+            <w:r>
+              <w:rPr>
+                <w:rFonts w:cs="Cambria"/>
+              </w:rPr>
+              <w:t>Tinggal</w:t>
+            </w:r>
+            <w:proofErr w:type="spellEnd"/>
           </w:p>
         </w:tc>
         <w:tc>
@@ -736,13 +1051,29 @@
                 <w:rFonts w:cs="Cambria"/>
                 <w:w w:val="98"/>
               </w:rPr>
-              <w:t>:   RT. {penduduk.rt}, RW.{penduduk.rw}</w:t>
-            </w:r>
+              <w:t>:   RT. {</w:t>
+            </w:r>
+            <w:proofErr w:type="spellStart"/>
             <w:r>
               <w:rPr>
                 <w:rFonts w:cs="Cambria"/>
                 <w:w w:val="98"/>
               </w:rPr>
+              <w:t>penduduk.rt</w:t>
+            </w:r>
+            <w:proofErr w:type="spellEnd"/>
+            <w:r>
+              <w:rPr>
+                <w:rFonts w:cs="Cambria"/>
+                <w:w w:val="98"/>
+              </w:rPr>
+              <w:t>}, RW.{penduduk.rw}</w:t>
+            </w:r>
+            <w:r>
+              <w:rPr>
+                <w:rFonts w:cs="Cambria"/>
+                <w:w w:val="98"/>
+              </w:rPr>
               <w:t xml:space="preserve">, Dusun </w:t>
             </w:r>
             <w:r>
@@ -750,15 +1081,39 @@
                 <w:rFonts w:cs="Cambria"/>
                 <w:w w:val="98"/>
               </w:rPr>
-              <w:t>{penduduk.dusun}</w:t>
-            </w:r>
+              <w:t>{</w:t>
+            </w:r>
+            <w:proofErr w:type="spellStart"/>
             <w:r>
               <w:rPr>
                 <w:rFonts w:cs="Cambria"/>
                 <w:w w:val="98"/>
               </w:rPr>
+              <w:t>penduduk.</w:t>
+            </w:r>
+            <w:r>
+              <w:rPr>
+                <w:rFonts w:cs="Cambria"/>
+                <w:w w:val="98"/>
+              </w:rPr>
+              <w:t>nama_dusun</w:t>
+            </w:r>
+            <w:proofErr w:type="spellEnd"/>
+            <w:r>
+              <w:rPr>
+                <w:rFonts w:cs="Cambria"/>
+                <w:w w:val="98"/>
+              </w:rPr>
+              <w:t>}</w:t>
+            </w:r>
+            <w:r>
+              <w:rPr>
+                <w:rFonts w:cs="Cambria"/>
+                <w:w w:val="98"/>
+              </w:rPr>
               <w:t xml:space="preserve">, </w:t>
             </w:r>
+            <w:proofErr w:type="spellStart"/>
             <w:r>
               <w:rPr>
                 <w:rFonts w:cs="Cambria"/>
@@ -766,6 +1121,7 @@
               </w:rPr>
               <w:t>Desa</w:t>
             </w:r>
+            <w:proofErr w:type="spellEnd"/>
           </w:p>
         </w:tc>
       </w:tr>
@@ -829,7 +1185,77 @@
               <w:rPr>
                 <w:rFonts w:cs="Times New Roman"/>
               </w:rPr>
-              <w:t>{vars.desa} Kecamatan {vars.kecamatan} Kabupaten {vars.kabupaten}</w:t>
+              <w:t>{</w:t>
+            </w:r>
+            <w:proofErr w:type="spellStart"/>
+            <w:r>
+              <w:rPr>
+                <w:rFonts w:cs="Times New Roman"/>
+              </w:rPr>
+              <w:t>vars.desa</w:t>
+            </w:r>
+            <w:proofErr w:type="spellEnd"/>
+            <w:r>
+              <w:rPr>
+                <w:rFonts w:cs="Times New Roman"/>
+              </w:rPr>
+              <w:t xml:space="preserve">} </w:t>
+            </w:r>
+            <w:proofErr w:type="spellStart"/>
+            <w:r>
+              <w:rPr>
+                <w:rFonts w:cs="Times New Roman"/>
+              </w:rPr>
+              <w:t>Kecamatan</w:t>
+            </w:r>
+            <w:proofErr w:type="spellEnd"/>
+            <w:r>
+              <w:rPr>
+                <w:rFonts w:cs="Times New Roman"/>
+              </w:rPr>
+              <w:t xml:space="preserve"> {</w:t>
+            </w:r>
+            <w:proofErr w:type="spellStart"/>
+            <w:r>
+              <w:rPr>
+                <w:rFonts w:cs="Times New Roman"/>
+              </w:rPr>
+              <w:t>vars.kecamatan</w:t>
+            </w:r>
+            <w:proofErr w:type="spellEnd"/>
+            <w:r>
+              <w:rPr>
+                <w:rFonts w:cs="Times New Roman"/>
+              </w:rPr>
+              <w:t xml:space="preserve">} </w:t>
+            </w:r>
+            <w:proofErr w:type="spellStart"/>
+            <w:r>
+              <w:rPr>
+                <w:rFonts w:cs="Times New Roman"/>
+              </w:rPr>
+              <w:t>Kabupaten</w:t>
+            </w:r>
+            <w:proofErr w:type="spellEnd"/>
+            <w:r>
+              <w:rPr>
+                <w:rFonts w:cs="Times New Roman"/>
+              </w:rPr>
+              <w:t xml:space="preserve"> {</w:t>
+            </w:r>
+            <w:proofErr w:type="spellStart"/>
+            <w:r>
+              <w:rPr>
+                <w:rFonts w:cs="Times New Roman"/>
+              </w:rPr>
+              <w:t>vars.kabupaten</w:t>
+            </w:r>
+            <w:proofErr w:type="spellEnd"/>
+            <w:r>
+              <w:rPr>
+                <w:rFonts w:cs="Times New Roman"/>
+              </w:rPr>
+              <w:t>}</w:t>
             </w:r>
           </w:p>
           <w:p>
@@ -859,11 +1285,119 @@
           <w:rFonts w:cs="Times New Roman"/>
         </w:rPr>
       </w:pPr>
-      <w:r>
-        <w:rPr>
-          <w:rFonts w:cs="Cambria"/>
-        </w:rPr>
-        <w:t>adalah benar anak kandung dari pernikahan seorang pria:</w:t>
+      <w:proofErr w:type="spellStart"/>
+      <w:proofErr w:type="gramStart"/>
+      <w:r>
+        <w:rPr>
+          <w:rFonts w:cs="Cambria"/>
+        </w:rPr>
+        <w:t>adalah</w:t>
+      </w:r>
+      <w:proofErr w:type="spellEnd"/>
+      <w:proofErr w:type="gramEnd"/>
+      <w:r>
+        <w:rPr>
+          <w:rFonts w:cs="Cambria"/>
+        </w:rPr>
+        <w:t xml:space="preserve"> </w:t>
+      </w:r>
+      <w:proofErr w:type="spellStart"/>
+      <w:r>
+        <w:rPr>
+          <w:rFonts w:cs="Cambria"/>
+        </w:rPr>
+        <w:t>benar</w:t>
+      </w:r>
+      <w:proofErr w:type="spellEnd"/>
+      <w:r>
+        <w:rPr>
+          <w:rFonts w:cs="Cambria"/>
+        </w:rPr>
+        <w:t xml:space="preserve"> </w:t>
+      </w:r>
+      <w:proofErr w:type="spellStart"/>
+      <w:r>
+        <w:rPr>
+          <w:rFonts w:cs="Cambria"/>
+        </w:rPr>
+        <w:t>anak</w:t>
+      </w:r>
+      <w:proofErr w:type="spellEnd"/>
+      <w:r>
+        <w:rPr>
+          <w:rFonts w:cs="Cambria"/>
+        </w:rPr>
+        <w:t xml:space="preserve"> </w:t>
+      </w:r>
+      <w:proofErr w:type="spellStart"/>
+      <w:r>
+        <w:rPr>
+          <w:rFonts w:cs="Cambria"/>
+        </w:rPr>
+        <w:t>kandung</w:t>
+      </w:r>
+      <w:proofErr w:type="spellEnd"/>
+      <w:r>
+        <w:rPr>
+          <w:rFonts w:cs="Cambria"/>
+        </w:rPr>
+        <w:t xml:space="preserve"> </w:t>
+      </w:r>
+      <w:proofErr w:type="spellStart"/>
+      <w:r>
+        <w:rPr>
+          <w:rFonts w:cs="Cambria"/>
+        </w:rPr>
+        <w:t>dari</w:t>
+      </w:r>
+      <w:proofErr w:type="spellEnd"/>
+      <w:r>
+        <w:rPr>
+          <w:rFonts w:cs="Cambria"/>
+        </w:rPr>
+        <w:t xml:space="preserve"> </w:t>
+      </w:r>
+      <w:proofErr w:type="spellStart"/>
+      <w:r>
+        <w:rPr>
+          <w:rFonts w:cs="Cambria"/>
+        </w:rPr>
+        <w:t>pernikahan</w:t>
+      </w:r>
+      <w:proofErr w:type="spellEnd"/>
+      <w:r>
+        <w:rPr>
+          <w:rFonts w:cs="Cambria"/>
+        </w:rPr>
+        <w:t xml:space="preserve"> </w:t>
+      </w:r>
+      <w:proofErr w:type="spellStart"/>
+      <w:r>
+        <w:rPr>
+          <w:rFonts w:cs="Cambria"/>
+        </w:rPr>
+        <w:t>seorang</w:t>
+      </w:r>
+      <w:proofErr w:type="spellEnd"/>
+      <w:r>
+        <w:rPr>
+          <w:rFonts w:cs="Cambria"/>
+        </w:rPr>
+        <w:t xml:space="preserve"> </w:t>
+      </w:r>
+      <w:proofErr w:type="spellStart"/>
+      <w:r>
+        <w:rPr>
+          <w:rFonts w:cs="Cambria"/>
+        </w:rPr>
+        <w:t>pria</w:t>
+      </w:r>
+      <w:proofErr w:type="spellEnd"/>
+      <w:r>
+        <w:rPr>
+          <w:rFonts w:cs="Cambria"/>
+        </w:rPr>
+        <w:t>:</w:t>
       </w:r>
     </w:p>
     <w:p>
@@ -920,8 +1454,16 @@
               <w:rPr>
                 <w:rFonts w:cs="Cambria"/>
               </w:rPr>
-              <w:t>Nama Lengkap</w:t>
-            </w:r>
+              <w:t xml:space="preserve">Nama </w:t>
+            </w:r>
+            <w:proofErr w:type="spellStart"/>
+            <w:r>
+              <w:rPr>
+                <w:rFonts w:cs="Cambria"/>
+              </w:rPr>
+              <w:t>Lengkap</w:t>
+            </w:r>
+            <w:proofErr w:type="spellEnd"/>
           </w:p>
         </w:tc>
         <w:tc>
@@ -972,6 +1514,7 @@
               </w:rPr>
               <w:t>{</w:t>
             </w:r>
+            <w:proofErr w:type="spellStart"/>
             <w:r>
               <w:rPr>
                 <w:rFonts w:cs="Cambria"/>
@@ -990,6 +1533,7 @@
               </w:rPr>
               <w:t>ayah.nama_penduduk</w:t>
             </w:r>
+            <w:proofErr w:type="spellEnd"/>
             <w:r>
               <w:rPr>
                 <w:rFonts w:cs="Cambria"/>
@@ -1037,12 +1581,42 @@
                 <w:rFonts w:cs="Times New Roman"/>
               </w:rPr>
             </w:pPr>
-            <w:r>
-              <w:rPr>
-                <w:rFonts w:cs="Cambria"/>
-              </w:rPr>
-              <w:t>Tempat/Tgl. Lahir</w:t>
-            </w:r>
+            <w:proofErr w:type="spellStart"/>
+            <w:r>
+              <w:rPr>
+                <w:rFonts w:cs="Cambria"/>
+              </w:rPr>
+              <w:t>Tempat</w:t>
+            </w:r>
+            <w:proofErr w:type="spellEnd"/>
+            <w:r>
+              <w:rPr>
+                <w:rFonts w:cs="Cambria"/>
+              </w:rPr>
+              <w:t>/</w:t>
+            </w:r>
+            <w:proofErr w:type="spellStart"/>
+            <w:r>
+              <w:rPr>
+                <w:rFonts w:cs="Cambria"/>
+              </w:rPr>
+              <w:t>Tgl</w:t>
+            </w:r>
+            <w:proofErr w:type="spellEnd"/>
+            <w:r>
+              <w:rPr>
+                <w:rFonts w:cs="Cambria"/>
+              </w:rPr>
+              <w:t xml:space="preserve">. </w:t>
+            </w:r>
+            <w:proofErr w:type="spellStart"/>
+            <w:r>
+              <w:rPr>
+                <w:rFonts w:cs="Cambria"/>
+              </w:rPr>
+              <w:t>Lahir</w:t>
+            </w:r>
+            <w:proofErr w:type="spellEnd"/>
           </w:p>
         </w:tc>
         <w:tc>
@@ -1075,6 +1649,7 @@
               </w:rPr>
               <w:t>{</w:t>
             </w:r>
+            <w:proofErr w:type="spellStart"/>
             <w:r>
               <w:rPr>
                 <w:rFonts w:cs="Cambria"/>
@@ -1093,6 +1668,7 @@
               </w:rPr>
               <w:t>ayah.tempat_lahir</w:t>
             </w:r>
+            <w:proofErr w:type="spellEnd"/>
             <w:r>
               <w:rPr>
                 <w:rFonts w:cs="Cambria"/>
@@ -1140,12 +1716,14 @@
                 <w:rFonts w:cs="Times New Roman"/>
               </w:rPr>
             </w:pPr>
+            <w:proofErr w:type="spellStart"/>
             <w:r>
               <w:rPr>
                 <w:rFonts w:cs="Cambria"/>
               </w:rPr>
               <w:t>Warganegara</w:t>
             </w:r>
+            <w:proofErr w:type="spellEnd"/>
           </w:p>
         </w:tc>
         <w:tc>
@@ -1196,6 +1774,7 @@
               </w:rPr>
               <w:t>{</w:t>
             </w:r>
+            <w:proofErr w:type="spellStart"/>
             <w:r>
               <w:rPr>
                 <w:rFonts w:cs="Cambria"/>
@@ -1214,6 +1793,7 @@
               </w:rPr>
               <w:t>ayah.kewarganegaraan</w:t>
             </w:r>
+            <w:proofErr w:type="spellEnd"/>
             <w:r>
               <w:rPr>
                 <w:rFonts w:cs="Cambria"/>
@@ -1317,6 +1897,7 @@
               </w:rPr>
               <w:t>{</w:t>
             </w:r>
+            <w:proofErr w:type="spellStart"/>
             <w:r>
               <w:rPr>
                 <w:rFonts w:cs="Cambria"/>
@@ -1335,6 +1916,7 @@
               </w:rPr>
               <w:t>ayah.agama</w:t>
             </w:r>
+            <w:proofErr w:type="spellEnd"/>
             <w:r>
               <w:rPr>
                 <w:rFonts w:cs="Cambria"/>
@@ -1382,12 +1964,14 @@
                 <w:rFonts w:cs="Times New Roman"/>
               </w:rPr>
             </w:pPr>
+            <w:proofErr w:type="spellStart"/>
             <w:r>
               <w:rPr>
                 <w:rFonts w:cs="Cambria"/>
               </w:rPr>
               <w:t>Pekerjaan</w:t>
             </w:r>
+            <w:proofErr w:type="spellEnd"/>
           </w:p>
         </w:tc>
         <w:tc>
@@ -1438,6 +2022,7 @@
               </w:rPr>
               <w:t>{</w:t>
             </w:r>
+            <w:proofErr w:type="spellStart"/>
             <w:r>
               <w:rPr>
                 <w:rFonts w:cs="Cambria"/>
@@ -1456,6 +2041,7 @@
               </w:rPr>
               <w:t>ayah.pekerjaan</w:t>
             </w:r>
+            <w:proofErr w:type="spellEnd"/>
             <w:r>
               <w:rPr>
                 <w:rFonts w:cs="Cambria"/>
@@ -1503,12 +2089,28 @@
                 <w:rFonts w:cs="Times New Roman"/>
               </w:rPr>
             </w:pPr>
-            <w:r>
-              <w:rPr>
-                <w:rFonts w:cs="Cambria"/>
-              </w:rPr>
-              <w:t>Tempat Tinggal</w:t>
-            </w:r>
+            <w:proofErr w:type="spellStart"/>
+            <w:r>
+              <w:rPr>
+                <w:rFonts w:cs="Cambria"/>
+              </w:rPr>
+              <w:t>Tempat</w:t>
+            </w:r>
+            <w:proofErr w:type="spellEnd"/>
+            <w:r>
+              <w:rPr>
+                <w:rFonts w:cs="Cambria"/>
+              </w:rPr>
+              <w:t xml:space="preserve"> </w:t>
+            </w:r>
+            <w:proofErr w:type="spellStart"/>
+            <w:r>
+              <w:rPr>
+                <w:rFonts w:cs="Cambria"/>
+              </w:rPr>
+              <w:t>Tinggal</w:t>
+            </w:r>
+            <w:proofErr w:type="spellEnd"/>
           </w:p>
         </w:tc>
         <w:tc>
@@ -1534,8 +2136,56 @@
                 <w:rFonts w:cs="Cambria"/>
                 <w:w w:val="98"/>
               </w:rPr>
-              <w:t xml:space="preserve"> :   RT. {form.ayah.rt}, RW.{form.ayah.rw}, Dusun {form.ayah.dusun}, Desa</w:t>
-            </w:r>
+              <w:t xml:space="preserve"> :   RT. {</w:t>
+            </w:r>
+            <w:proofErr w:type="spellStart"/>
+            <w:r>
+              <w:rPr>
+                <w:rFonts w:cs="Cambria"/>
+                <w:w w:val="98"/>
+              </w:rPr>
+              <w:t>form.ayah.rt</w:t>
+            </w:r>
+            <w:proofErr w:type="spellEnd"/>
+            <w:r>
+              <w:rPr>
+                <w:rFonts w:cs="Cambria"/>
+                <w:w w:val="98"/>
+              </w:rPr>
+              <w:t>}, RW.{form.ayah.rw}, Dusun {</w:t>
+            </w:r>
+            <w:proofErr w:type="spellStart"/>
+            <w:r>
+              <w:rPr>
+                <w:rFonts w:cs="Cambria"/>
+                <w:w w:val="98"/>
+              </w:rPr>
+              <w:t>form.ayah.</w:t>
+            </w:r>
+            <w:r>
+              <w:rPr>
+                <w:rFonts w:cs="Cambria"/>
+                <w:w w:val="98"/>
+              </w:rPr>
+              <w:t>nama_dusun</w:t>
+            </w:r>
+            <w:proofErr w:type="spellEnd"/>
+            <w:r>
+              <w:rPr>
+                <w:rFonts w:cs="Cambria"/>
+                <w:w w:val="98"/>
+              </w:rPr>
+              <w:t xml:space="preserve">}, </w:t>
+            </w:r>
+            <w:proofErr w:type="spellStart"/>
+            <w:r>
+              <w:rPr>
+                <w:rFonts w:cs="Cambria"/>
+                <w:w w:val="98"/>
+              </w:rPr>
+              <w:t>Desa</w:t>
+            </w:r>
+            <w:proofErr w:type="spellEnd"/>
           </w:p>
         </w:tc>
         <w:tc>
@@ -1600,7 +2250,77 @@
               <w:rPr>
                 <w:rFonts w:cs="Times New Roman"/>
               </w:rPr>
-              <w:t xml:space="preserve">        {vars.desa} Kecamatan {vars.kecamatan} Kabupaten {vars.kabupaten}</w:t>
+              <w:t xml:space="preserve">        {</w:t>
+            </w:r>
+            <w:proofErr w:type="spellStart"/>
+            <w:r>
+              <w:rPr>
+                <w:rFonts w:cs="Times New Roman"/>
+              </w:rPr>
+              <w:t>vars.desa</w:t>
+            </w:r>
+            <w:proofErr w:type="spellEnd"/>
+            <w:r>
+              <w:rPr>
+                <w:rFonts w:cs="Times New Roman"/>
+              </w:rPr>
+              <w:t xml:space="preserve">} </w:t>
+            </w:r>
+            <w:proofErr w:type="spellStart"/>
+            <w:r>
+              <w:rPr>
+                <w:rFonts w:cs="Times New Roman"/>
+              </w:rPr>
+              <w:t>Kecamatan</w:t>
+            </w:r>
+            <w:proofErr w:type="spellEnd"/>
+            <w:r>
+              <w:rPr>
+                <w:rFonts w:cs="Times New Roman"/>
+              </w:rPr>
+              <w:t xml:space="preserve"> {</w:t>
+            </w:r>
+            <w:proofErr w:type="spellStart"/>
+            <w:r>
+              <w:rPr>
+                <w:rFonts w:cs="Times New Roman"/>
+              </w:rPr>
+              <w:t>vars.kecamatan</w:t>
+            </w:r>
+            <w:proofErr w:type="spellEnd"/>
+            <w:r>
+              <w:rPr>
+                <w:rFonts w:cs="Times New Roman"/>
+              </w:rPr>
+              <w:t xml:space="preserve">} </w:t>
+            </w:r>
+            <w:proofErr w:type="spellStart"/>
+            <w:r>
+              <w:rPr>
+                <w:rFonts w:cs="Times New Roman"/>
+              </w:rPr>
+              <w:t>Kabupaten</w:t>
+            </w:r>
+            <w:proofErr w:type="spellEnd"/>
+            <w:r>
+              <w:rPr>
+                <w:rFonts w:cs="Times New Roman"/>
+              </w:rPr>
+              <w:t xml:space="preserve"> {</w:t>
+            </w:r>
+            <w:proofErr w:type="spellStart"/>
+            <w:r>
+              <w:rPr>
+                <w:rFonts w:cs="Times New Roman"/>
+              </w:rPr>
+              <w:t>vars.kabupaten</w:t>
+            </w:r>
+            <w:proofErr w:type="spellEnd"/>
+            <w:r>
+              <w:rPr>
+                <w:rFonts w:cs="Times New Roman"/>
+              </w:rPr>
+              <w:t>}</w:t>
             </w:r>
           </w:p>
           <w:p>
@@ -1661,11 +2381,47 @@
                 <w:rFonts w:cs="Times New Roman"/>
               </w:rPr>
             </w:pPr>
-            <w:r>
-              <w:rPr>
-                <w:rFonts w:cs="Cambria"/>
-              </w:rPr>
-              <w:t>dengan seorang wanita:</w:t>
+            <w:proofErr w:type="spellStart"/>
+            <w:r>
+              <w:rPr>
+                <w:rFonts w:cs="Cambria"/>
+              </w:rPr>
+              <w:t>dengan</w:t>
+            </w:r>
+            <w:proofErr w:type="spellEnd"/>
+            <w:r>
+              <w:rPr>
+                <w:rFonts w:cs="Cambria"/>
+              </w:rPr>
+              <w:t xml:space="preserve"> </w:t>
+            </w:r>
+            <w:proofErr w:type="spellStart"/>
+            <w:r>
+              <w:rPr>
+                <w:rFonts w:cs="Cambria"/>
+              </w:rPr>
+              <w:t>seorang</w:t>
+            </w:r>
+            <w:proofErr w:type="spellEnd"/>
+            <w:r>
+              <w:rPr>
+                <w:rFonts w:cs="Cambria"/>
+              </w:rPr>
+              <w:t xml:space="preserve"> </w:t>
+            </w:r>
+            <w:proofErr w:type="spellStart"/>
+            <w:r>
+              <w:rPr>
+                <w:rFonts w:cs="Cambria"/>
+              </w:rPr>
+              <w:t>wanita</w:t>
+            </w:r>
+            <w:proofErr w:type="spellEnd"/>
+            <w:r>
+              <w:rPr>
+                <w:rFonts w:cs="Cambria"/>
+              </w:rPr>
+              <w:t>:</w:t>
             </w:r>
           </w:p>
         </w:tc>
@@ -1757,8 +2513,16 @@
               <w:rPr>
                 <w:rFonts w:cs="Cambria"/>
               </w:rPr>
-              <w:t>Nama Lengkap</w:t>
-            </w:r>
+              <w:t xml:space="preserve">Nama </w:t>
+            </w:r>
+            <w:proofErr w:type="spellStart"/>
+            <w:r>
+              <w:rPr>
+                <w:rFonts w:cs="Cambria"/>
+              </w:rPr>
+              <w:t>Lengkap</w:t>
+            </w:r>
+            <w:proofErr w:type="spellEnd"/>
           </w:p>
         </w:tc>
         <w:tc>
@@ -1803,12 +2567,14 @@
               </w:rPr>
               <w:t>{</w:t>
             </w:r>
+            <w:proofErr w:type="spellStart"/>
             <w:r>
               <w:rPr>
                 <w:rFonts w:cs="Cambria"/>
               </w:rPr>
               <w:t>form.ibu.nama_penduduk</w:t>
             </w:r>
+            <w:proofErr w:type="spellEnd"/>
             <w:r>
               <w:rPr>
                 <w:rFonts w:cs="Cambria"/>
@@ -1856,12 +2622,56 @@
                 <w:rFonts w:cs="Times New Roman"/>
               </w:rPr>
             </w:pPr>
-            <w:r>
-              <w:rPr>
-                <w:rFonts w:cs="Cambria"/>
-              </w:rPr>
-              <w:t>Tempat dan Tgl. Lahir</w:t>
-            </w:r>
+            <w:proofErr w:type="spellStart"/>
+            <w:r>
+              <w:rPr>
+                <w:rFonts w:cs="Cambria"/>
+              </w:rPr>
+              <w:t>Tempat</w:t>
+            </w:r>
+            <w:proofErr w:type="spellEnd"/>
+            <w:r>
+              <w:rPr>
+                <w:rFonts w:cs="Cambria"/>
+              </w:rPr>
+              <w:t xml:space="preserve"> </w:t>
+            </w:r>
+            <w:proofErr w:type="spellStart"/>
+            <w:r>
+              <w:rPr>
+                <w:rFonts w:cs="Cambria"/>
+              </w:rPr>
+              <w:t>dan</w:t>
+            </w:r>
+            <w:proofErr w:type="spellEnd"/>
+            <w:r>
+              <w:rPr>
+                <w:rFonts w:cs="Cambria"/>
+              </w:rPr>
+              <w:t xml:space="preserve"> </w:t>
+            </w:r>
+            <w:proofErr w:type="spellStart"/>
+            <w:r>
+              <w:rPr>
+                <w:rFonts w:cs="Cambria"/>
+              </w:rPr>
+              <w:t>Tgl</w:t>
+            </w:r>
+            <w:proofErr w:type="spellEnd"/>
+            <w:r>
+              <w:rPr>
+                <w:rFonts w:cs="Cambria"/>
+              </w:rPr>
+              <w:t xml:space="preserve">. </w:t>
+            </w:r>
+            <w:proofErr w:type="spellStart"/>
+            <w:r>
+              <w:rPr>
+                <w:rFonts w:cs="Cambria"/>
+              </w:rPr>
+              <w:t>Lahir</w:t>
+            </w:r>
+            <w:proofErr w:type="spellEnd"/>
           </w:p>
         </w:tc>
         <w:tc>
@@ -1886,7 +2696,14 @@
               <w:rPr>
                 <w:rFonts w:cs="Cambria"/>
               </w:rPr>
-              <w:t>:   {form.</w:t>
+              <w:t>:   {</w:t>
+            </w:r>
+            <w:proofErr w:type="spellStart"/>
+            <w:r>
+              <w:rPr>
+                <w:rFonts w:cs="Cambria"/>
+              </w:rPr>
+              <w:t>form.</w:t>
             </w:r>
             <w:r>
               <w:rPr>
@@ -1894,6 +2711,7 @@
               </w:rPr>
               <w:t>ibu.tempat_lahir</w:t>
             </w:r>
+            <w:proofErr w:type="spellEnd"/>
             <w:r>
               <w:rPr>
                 <w:rFonts w:cs="Cambria"/>
@@ -1941,12 +2759,14 @@
                 <w:rFonts w:cs="Times New Roman"/>
               </w:rPr>
             </w:pPr>
+            <w:proofErr w:type="spellStart"/>
             <w:r>
               <w:rPr>
                 <w:rFonts w:cs="Cambria"/>
               </w:rPr>
               <w:t>Warganegara</w:t>
             </w:r>
+            <w:proofErr w:type="spellEnd"/>
           </w:p>
         </w:tc>
         <w:tc>
@@ -1995,7 +2815,14 @@
               <w:rPr>
                 <w:rFonts w:cs="Cambria"/>
               </w:rPr>
-              <w:t>{form.</w:t>
+              <w:t>{</w:t>
+            </w:r>
+            <w:proofErr w:type="spellStart"/>
+            <w:r>
+              <w:rPr>
+                <w:rFonts w:cs="Cambria"/>
+              </w:rPr>
+              <w:t>form.</w:t>
             </w:r>
             <w:r>
               <w:rPr>
@@ -2003,6 +2830,7 @@
               </w:rPr>
               <w:t>ibu.kewarganegaraan</w:t>
             </w:r>
+            <w:proofErr w:type="spellEnd"/>
             <w:r>
               <w:rPr>
                 <w:rFonts w:cs="Cambria"/>
@@ -2104,7 +2932,14 @@
               <w:rPr>
                 <w:rFonts w:cs="Cambria"/>
               </w:rPr>
-              <w:t>{form.</w:t>
+              <w:t>{</w:t>
+            </w:r>
+            <w:proofErr w:type="spellStart"/>
+            <w:r>
+              <w:rPr>
+                <w:rFonts w:cs="Cambria"/>
+              </w:rPr>
+              <w:t>form.</w:t>
             </w:r>
             <w:r>
               <w:rPr>
@@ -2112,6 +2947,7 @@
               </w:rPr>
               <w:t>ibu.agama</w:t>
             </w:r>
+            <w:proofErr w:type="spellEnd"/>
             <w:r>
               <w:rPr>
                 <w:rFonts w:cs="Cambria"/>
@@ -2159,12 +2995,14 @@
                 <w:rFonts w:cs="Times New Roman"/>
               </w:rPr>
             </w:pPr>
+            <w:proofErr w:type="spellStart"/>
             <w:r>
               <w:rPr>
                 <w:rFonts w:cs="Cambria"/>
               </w:rPr>
               <w:t>Pekerjaan</w:t>
             </w:r>
+            <w:proofErr w:type="spellEnd"/>
           </w:p>
         </w:tc>
         <w:tc>
@@ -2213,7 +3051,14 @@
               <w:rPr>
                 <w:rFonts w:cs="Cambria"/>
               </w:rPr>
-              <w:t>{form.</w:t>
+              <w:t>{</w:t>
+            </w:r>
+            <w:proofErr w:type="spellStart"/>
+            <w:r>
+              <w:rPr>
+                <w:rFonts w:cs="Cambria"/>
+              </w:rPr>
+              <w:t>form.</w:t>
             </w:r>
             <w:r>
               <w:rPr>
@@ -2221,6 +3066,7 @@
               </w:rPr>
               <w:t>ibu.pekerjaan</w:t>
             </w:r>
+            <w:proofErr w:type="spellEnd"/>
             <w:r>
               <w:rPr>
                 <w:rFonts w:cs="Cambria"/>
@@ -2268,12 +3114,28 @@
                 <w:rFonts w:cs="Times New Roman"/>
               </w:rPr>
             </w:pPr>
-            <w:r>
-              <w:rPr>
-                <w:rFonts w:cs="Cambria"/>
-              </w:rPr>
-              <w:t>Tempat Tinggal</w:t>
-            </w:r>
+            <w:proofErr w:type="spellStart"/>
+            <w:r>
+              <w:rPr>
+                <w:rFonts w:cs="Cambria"/>
+              </w:rPr>
+              <w:t>Tempat</w:t>
+            </w:r>
+            <w:proofErr w:type="spellEnd"/>
+            <w:r>
+              <w:rPr>
+                <w:rFonts w:cs="Cambria"/>
+              </w:rPr>
+              <w:t xml:space="preserve"> </w:t>
+            </w:r>
+            <w:proofErr w:type="spellStart"/>
+            <w:r>
+              <w:rPr>
+                <w:rFonts w:cs="Cambria"/>
+              </w:rPr>
+              <w:t>Tinggal</w:t>
+            </w:r>
+            <w:proofErr w:type="spellEnd"/>
           </w:p>
         </w:tc>
         <w:tc>
@@ -2323,8 +3185,49 @@
                 <w:rFonts w:cs="Cambria"/>
                 <w:w w:val="98"/>
               </w:rPr>
-              <w:t xml:space="preserve"> RT. {form.ibu.rt}, RW.{form.ibu.rw}, Dusun {form.ibu.dusun}, Desa</w:t>
-            </w:r>
+              <w:t xml:space="preserve"> RT. {</w:t>
+            </w:r>
+            <w:proofErr w:type="spellStart"/>
+            <w:r>
+              <w:rPr>
+                <w:rFonts w:cs="Cambria"/>
+                <w:w w:val="98"/>
+              </w:rPr>
+              <w:t>form.ibu.rt</w:t>
+            </w:r>
+            <w:proofErr w:type="spellEnd"/>
+            <w:r>
+              <w:rPr>
+                <w:rFonts w:cs="Cambria"/>
+                <w:w w:val="98"/>
+              </w:rPr>
+              <w:t>}, RW.{form.ibu.rw}, Dusun {form.ibu.</w:t>
+            </w:r>
+            <w:r>
+              <w:rPr>
+                <w:rFonts w:cs="Cambria"/>
+                <w:w w:val="98"/>
+              </w:rPr>
+              <w:t>nama_dusun</w:t>
+            </w:r>
+            <w:bookmarkStart w:id="2" w:name="_GoBack"/>
+            <w:bookmarkEnd w:id="2"/>
+            <w:r>
+              <w:rPr>
+                <w:rFonts w:cs="Cambria"/>
+                <w:w w:val="98"/>
+              </w:rPr>
+              <w:t xml:space="preserve">}, </w:t>
+            </w:r>
+            <w:proofErr w:type="spellStart"/>
+            <w:r>
+              <w:rPr>
+                <w:rFonts w:cs="Cambria"/>
+                <w:w w:val="98"/>
+              </w:rPr>
+              <w:t>Desa</w:t>
+            </w:r>
+            <w:proofErr w:type="spellEnd"/>
           </w:p>
         </w:tc>
         <w:tc>
@@ -2407,7 +3310,77 @@
               <w:rPr>
                 <w:rFonts w:cs="Times New Roman"/>
               </w:rPr>
-              <w:t xml:space="preserve">        {vars.desa} Kecamatan {vars.kecamatan} Kabupaten {vars.kabupaten}</w:t>
+              <w:t xml:space="preserve">        {</w:t>
+            </w:r>
+            <w:proofErr w:type="spellStart"/>
+            <w:r>
+              <w:rPr>
+                <w:rFonts w:cs="Times New Roman"/>
+              </w:rPr>
+              <w:t>vars.desa</w:t>
+            </w:r>
+            <w:proofErr w:type="spellEnd"/>
+            <w:r>
+              <w:rPr>
+                <w:rFonts w:cs="Times New Roman"/>
+              </w:rPr>
+              <w:t xml:space="preserve">} </w:t>
+            </w:r>
+            <w:proofErr w:type="spellStart"/>
+            <w:r>
+              <w:rPr>
+                <w:rFonts w:cs="Times New Roman"/>
+              </w:rPr>
+              <w:t>Kecamatan</w:t>
+            </w:r>
+            <w:proofErr w:type="spellEnd"/>
+            <w:r>
+              <w:rPr>
+                <w:rFonts w:cs="Times New Roman"/>
+              </w:rPr>
+              <w:t xml:space="preserve"> {</w:t>
+            </w:r>
+            <w:proofErr w:type="spellStart"/>
+            <w:r>
+              <w:rPr>
+                <w:rFonts w:cs="Times New Roman"/>
+              </w:rPr>
+              <w:t>vars.kecamatan</w:t>
+            </w:r>
+            <w:proofErr w:type="spellEnd"/>
+            <w:r>
+              <w:rPr>
+                <w:rFonts w:cs="Times New Roman"/>
+              </w:rPr>
+              <w:t xml:space="preserve">} </w:t>
+            </w:r>
+            <w:proofErr w:type="spellStart"/>
+            <w:r>
+              <w:rPr>
+                <w:rFonts w:cs="Times New Roman"/>
+              </w:rPr>
+              <w:t>Kabupaten</w:t>
+            </w:r>
+            <w:proofErr w:type="spellEnd"/>
+            <w:r>
+              <w:rPr>
+                <w:rFonts w:cs="Times New Roman"/>
+              </w:rPr>
+              <w:t xml:space="preserve"> {</w:t>
+            </w:r>
+            <w:proofErr w:type="spellStart"/>
+            <w:r>
+              <w:rPr>
+                <w:rFonts w:cs="Times New Roman"/>
+              </w:rPr>
+              <w:t>vars.kabupaten</w:t>
+            </w:r>
+            <w:proofErr w:type="spellEnd"/>
+            <w:r>
+              <w:rPr>
+                <w:rFonts w:cs="Times New Roman"/>
+              </w:rPr>
+              <w:t>}</w:t>
             </w:r>
           </w:p>
           <w:p>
@@ -2440,12 +3413,184 @@
           <w:szCs w:val="24"/>
         </w:rPr>
       </w:pPr>
-      <w:r>
-        <w:rPr>
-          <w:rFonts w:cs="Cambria"/>
-        </w:rPr>
-        <w:t>Demikianlah, surat keterangan ini dibuat dengan mengingat sumpah jabatan dan untuk dipergunakan seperlunya</w:t>
-      </w:r>
+      <w:proofErr w:type="spellStart"/>
+      <w:r>
+        <w:rPr>
+          <w:rFonts w:cs="Cambria"/>
+        </w:rPr>
+        <w:t>Demikianlah</w:t>
+      </w:r>
+      <w:proofErr w:type="spellEnd"/>
+      <w:r>
+        <w:rPr>
+          <w:rFonts w:cs="Cambria"/>
+        </w:rPr>
+        <w:t xml:space="preserve">, </w:t>
+      </w:r>
+      <w:proofErr w:type="spellStart"/>
+      <w:proofErr w:type="gramStart"/>
+      <w:r>
+        <w:rPr>
+          <w:rFonts w:cs="Cambria"/>
+        </w:rPr>
+        <w:t>surat</w:t>
+      </w:r>
+      <w:proofErr w:type="spellEnd"/>
+      <w:proofErr w:type="gramEnd"/>
+      <w:r>
+        <w:rPr>
+          <w:rFonts w:cs="Cambria"/>
+        </w:rPr>
+        <w:t xml:space="preserve"> </w:t>
+      </w:r>
+      <w:proofErr w:type="spellStart"/>
+      <w:r>
+        <w:rPr>
+          <w:rFonts w:cs="Cambria"/>
+        </w:rPr>
+        <w:t>keterangan</w:t>
+      </w:r>
+      <w:proofErr w:type="spellEnd"/>
+      <w:r>
+        <w:rPr>
+          <w:rFonts w:cs="Cambria"/>
+        </w:rPr>
+        <w:t xml:space="preserve"> </w:t>
+      </w:r>
+      <w:proofErr w:type="spellStart"/>
+      <w:r>
+        <w:rPr>
+          <w:rFonts w:cs="Cambria"/>
+        </w:rPr>
+        <w:t>ini</w:t>
+      </w:r>
+      <w:proofErr w:type="spellEnd"/>
+      <w:r>
+        <w:rPr>
+          <w:rFonts w:cs="Cambria"/>
+        </w:rPr>
+        <w:t xml:space="preserve"> </w:t>
+      </w:r>
+      <w:proofErr w:type="spellStart"/>
+      <w:r>
+        <w:rPr>
+          <w:rFonts w:cs="Cambria"/>
+        </w:rPr>
+        <w:t>dibuat</w:t>
+      </w:r>
+      <w:proofErr w:type="spellEnd"/>
+      <w:r>
+        <w:rPr>
+          <w:rFonts w:cs="Cambria"/>
+        </w:rPr>
+        <w:t xml:space="preserve"> </w:t>
+      </w:r>
+      <w:proofErr w:type="spellStart"/>
+      <w:r>
+        <w:rPr>
+          <w:rFonts w:cs="Cambria"/>
+        </w:rPr>
+        <w:t>dengan</w:t>
+      </w:r>
+      <w:proofErr w:type="spellEnd"/>
+      <w:r>
+        <w:rPr>
+          <w:rFonts w:cs="Cambria"/>
+        </w:rPr>
+        <w:t xml:space="preserve"> </w:t>
+      </w:r>
+      <w:proofErr w:type="spellStart"/>
+      <w:r>
+        <w:rPr>
+          <w:rFonts w:cs="Cambria"/>
+        </w:rPr>
+        <w:t>mengingat</w:t>
+      </w:r>
+      <w:proofErr w:type="spellEnd"/>
+      <w:r>
+        <w:rPr>
+          <w:rFonts w:cs="Cambria"/>
+        </w:rPr>
+        <w:t xml:space="preserve"> </w:t>
+      </w:r>
+      <w:proofErr w:type="spellStart"/>
+      <w:r>
+        <w:rPr>
+          <w:rFonts w:cs="Cambria"/>
+        </w:rPr>
+        <w:t>sumpah</w:t>
+      </w:r>
+      <w:proofErr w:type="spellEnd"/>
+      <w:r>
+        <w:rPr>
+          <w:rFonts w:cs="Cambria"/>
+        </w:rPr>
+        <w:t xml:space="preserve"> </w:t>
+      </w:r>
+      <w:proofErr w:type="spellStart"/>
+      <w:r>
+        <w:rPr>
+          <w:rFonts w:cs="Cambria"/>
+        </w:rPr>
+        <w:t>jabatan</w:t>
+      </w:r>
+      <w:proofErr w:type="spellEnd"/>
+      <w:r>
+        <w:rPr>
+          <w:rFonts w:cs="Cambria"/>
+        </w:rPr>
+        <w:t xml:space="preserve"> </w:t>
+      </w:r>
+      <w:proofErr w:type="spellStart"/>
+      <w:r>
+        <w:rPr>
+          <w:rFonts w:cs="Cambria"/>
+        </w:rPr>
+        <w:t>dan</w:t>
+      </w:r>
+      <w:proofErr w:type="spellEnd"/>
+      <w:r>
+        <w:rPr>
+          <w:rFonts w:cs="Cambria"/>
+        </w:rPr>
+        <w:t xml:space="preserve"> </w:t>
+      </w:r>
+      <w:proofErr w:type="spellStart"/>
+      <w:r>
+        <w:rPr>
+          <w:rFonts w:cs="Cambria"/>
+        </w:rPr>
+        <w:t>untuk</w:t>
+      </w:r>
+      <w:proofErr w:type="spellEnd"/>
+      <w:r>
+        <w:rPr>
+          <w:rFonts w:cs="Cambria"/>
+        </w:rPr>
+        <w:t xml:space="preserve"> </w:t>
+      </w:r>
+      <w:proofErr w:type="spellStart"/>
+      <w:r>
+        <w:rPr>
+          <w:rFonts w:cs="Cambria"/>
+        </w:rPr>
+        <w:t>dipergunakan</w:t>
+      </w:r>
+      <w:proofErr w:type="spellEnd"/>
+      <w:r>
+        <w:rPr>
+          <w:rFonts w:cs="Cambria"/>
+        </w:rPr>
+        <w:t xml:space="preserve"> </w:t>
+      </w:r>
+      <w:proofErr w:type="spellStart"/>
+      <w:r>
+        <w:rPr>
+          <w:rFonts w:cs="Cambria"/>
+        </w:rPr>
+        <w:t>seperlunya</w:t>
+      </w:r>
+      <w:proofErr w:type="spellEnd"/>
       <w:r>
         <w:rPr>
           <w:rFonts w:cs="Cambria"/>
@@ -2488,7 +3633,25 @@
           <w:szCs w:val="24"/>
         </w:rPr>
         <w:tab/>
-        <w:t xml:space="preserve"> Di keluarkan di </w:t>
+        <w:t xml:space="preserve"> Di </w:t>
+      </w:r>
+      <w:proofErr w:type="spellStart"/>
+      <w:r>
+        <w:rPr>
+          <w:rFonts w:ascii="Arial Narrow" w:hAnsi="Arial Narrow"/>
+          <w:sz w:val="24"/>
+          <w:szCs w:val="24"/>
+        </w:rPr>
+        <w:t>keluarkan</w:t>
+      </w:r>
+      <w:proofErr w:type="spellEnd"/>
+      <w:r>
+        <w:rPr>
+          <w:rFonts w:ascii="Arial Narrow" w:hAnsi="Arial Narrow"/>
+          <w:sz w:val="24"/>
+          <w:szCs w:val="24"/>
+        </w:rPr>
+        <w:t xml:space="preserve"> di </w:t>
       </w:r>
       <w:r>
         <w:rPr>
@@ -2497,7 +3660,25 @@
           <w:szCs w:val="24"/>
         </w:rPr>
         <w:tab/>
-        <w:t xml:space="preserve">  : {vars.desa}</w:t>
+        <w:t xml:space="preserve">  : {</w:t>
+      </w:r>
+      <w:proofErr w:type="spellStart"/>
+      <w:r>
+        <w:rPr>
+          <w:rFonts w:ascii="Arial Narrow" w:hAnsi="Arial Narrow"/>
+          <w:sz w:val="24"/>
+          <w:szCs w:val="24"/>
+        </w:rPr>
+        <w:t>vars.desa</w:t>
+      </w:r>
+      <w:proofErr w:type="spellEnd"/>
+      <w:r>
+        <w:rPr>
+          <w:rFonts w:ascii="Arial Narrow" w:hAnsi="Arial Narrow"/>
+          <w:sz w:val="24"/>
+          <w:szCs w:val="24"/>
+        </w:rPr>
+        <w:t>}</w:t>
       </w:r>
     </w:p>
     <w:p>
@@ -2544,6 +3725,7 @@
         <w:tab/>
         <w:t xml:space="preserve"> </w:t>
       </w:r>
+      <w:proofErr w:type="spellStart"/>
       <w:r>
         <w:rPr>
           <w:rFonts w:ascii="Arial Narrow" w:hAnsi="Arial Narrow"/>
@@ -2551,8 +3733,9 @@
           <w:szCs w:val="24"/>
           <w:u w:val="single"/>
         </w:rPr>
-        <w:t>Pada Tanggal</w:t>
-      </w:r>
+        <w:t>Pada</w:t>
+      </w:r>
+      <w:proofErr w:type="spellEnd"/>
       <w:r>
         <w:rPr>
           <w:rFonts w:ascii="Arial Narrow" w:hAnsi="Arial Narrow"/>
@@ -2560,8 +3743,48 @@
           <w:szCs w:val="24"/>
           <w:u w:val="single"/>
         </w:rPr>
+        <w:t xml:space="preserve"> </w:t>
+      </w:r>
+      <w:proofErr w:type="spellStart"/>
+      <w:r>
+        <w:rPr>
+          <w:rFonts w:ascii="Arial Narrow" w:hAnsi="Arial Narrow"/>
+          <w:sz w:val="24"/>
+          <w:szCs w:val="24"/>
+          <w:u w:val="single"/>
+        </w:rPr>
+        <w:t>Tanggal</w:t>
+      </w:r>
+      <w:proofErr w:type="spellEnd"/>
+      <w:r>
+        <w:rPr>
+          <w:rFonts w:ascii="Arial Narrow" w:hAnsi="Arial Narrow"/>
+          <w:sz w:val="24"/>
+          <w:szCs w:val="24"/>
+          <w:u w:val="single"/>
+        </w:rPr>
         <w:tab/>
-        <w:t xml:space="preserve">  : {vars.tanggal}</w:t>
+        <w:t xml:space="preserve">  : {</w:t>
+      </w:r>
+      <w:proofErr w:type="spellStart"/>
+      <w:r>
+        <w:rPr>
+          <w:rFonts w:ascii="Arial Narrow" w:hAnsi="Arial Narrow"/>
+          <w:sz w:val="24"/>
+          <w:szCs w:val="24"/>
+          <w:u w:val="single"/>
+        </w:rPr>
+        <w:t>vars.tanggal</w:t>
+      </w:r>
+      <w:proofErr w:type="spellEnd"/>
+      <w:r>
+        <w:rPr>
+          <w:rFonts w:ascii="Arial Narrow" w:hAnsi="Arial Narrow"/>
+          <w:sz w:val="24"/>
+          <w:szCs w:val="24"/>
+          <w:u w:val="single"/>
+        </w:rPr>
+        <w:t>}</w:t>
       </w:r>
     </w:p>
     <w:p>
@@ -2652,15 +3875,61 @@
           <w:sz w:val="24"/>
           <w:szCs w:val="24"/>
         </w:rPr>
-        <w:t>{vars.jabatan} Desa</w:t>
-      </w:r>
-      <w:r>
-        <w:rPr>
-          <w:rFonts w:ascii="Arial Narrow" w:hAnsi="Arial Narrow"/>
-          <w:sz w:val="24"/>
-          <w:szCs w:val="24"/>
-        </w:rPr>
-        <w:t xml:space="preserve"> {vars.desa}</w:t>
+        <w:t>{</w:t>
+      </w:r>
+      <w:proofErr w:type="spellStart"/>
+      <w:r>
+        <w:rPr>
+          <w:rFonts w:ascii="Arial Narrow" w:hAnsi="Arial Narrow"/>
+          <w:sz w:val="24"/>
+          <w:szCs w:val="24"/>
+        </w:rPr>
+        <w:t>vars.jabatan</w:t>
+      </w:r>
+      <w:proofErr w:type="spellEnd"/>
+      <w:r>
+        <w:rPr>
+          <w:rFonts w:ascii="Arial Narrow" w:hAnsi="Arial Narrow"/>
+          <w:sz w:val="24"/>
+          <w:szCs w:val="24"/>
+        </w:rPr>
+        <w:t xml:space="preserve">} </w:t>
+      </w:r>
+      <w:proofErr w:type="spellStart"/>
+      <w:r>
+        <w:rPr>
+          <w:rFonts w:ascii="Arial Narrow" w:hAnsi="Arial Narrow"/>
+          <w:sz w:val="24"/>
+          <w:szCs w:val="24"/>
+        </w:rPr>
+        <w:t>Desa</w:t>
+      </w:r>
+      <w:proofErr w:type="spellEnd"/>
+      <w:r>
+        <w:rPr>
+          <w:rFonts w:ascii="Arial Narrow" w:hAnsi="Arial Narrow"/>
+          <w:sz w:val="24"/>
+          <w:szCs w:val="24"/>
+        </w:rPr>
+        <w:t xml:space="preserve"> {</w:t>
+      </w:r>
+      <w:proofErr w:type="spellStart"/>
+      <w:r>
+        <w:rPr>
+          <w:rFonts w:ascii="Arial Narrow" w:hAnsi="Arial Narrow"/>
+          <w:sz w:val="24"/>
+          <w:szCs w:val="24"/>
+        </w:rPr>
+        <w:t>vars.desa</w:t>
+      </w:r>
+      <w:proofErr w:type="spellEnd"/>
+      <w:r>
+        <w:rPr>
+          <w:rFonts w:ascii="Arial Narrow" w:hAnsi="Arial Narrow"/>
+          <w:sz w:val="24"/>
+          <w:szCs w:val="24"/>
+        </w:rPr>
+        <w:t>}</w:t>
       </w:r>
       <w:r>
         <w:rPr>
@@ -2891,7 +4160,29 @@
           <w:szCs w:val="24"/>
           <w:u w:val="thick"/>
         </w:rPr>
-        <w:t xml:space="preserve">{vars.nama} </w:t>
+        <w:t>{</w:t>
+      </w:r>
+      <w:proofErr w:type="spellStart"/>
+      <w:r>
+        <w:rPr>
+          <w:rFonts w:ascii="Arial Narrow" w:hAnsi="Arial Narrow"/>
+          <w:b/>
+          <w:sz w:val="24"/>
+          <w:szCs w:val="24"/>
+          <w:u w:val="thick"/>
+        </w:rPr>
+        <w:t>vars.nama</w:t>
+      </w:r>
+      <w:proofErr w:type="spellEnd"/>
+      <w:r>
+        <w:rPr>
+          <w:rFonts w:ascii="Arial Narrow" w:hAnsi="Arial Narrow"/>
+          <w:b/>
+          <w:sz w:val="24"/>
+          <w:szCs w:val="24"/>
+          <w:u w:val="thick"/>
+        </w:rPr>
+        <w:t xml:space="preserve">} </w:t>
       </w:r>
     </w:p>
     <w:p>
@@ -2984,7 +4275,17 @@
           <w:szCs w:val="24"/>
         </w:rPr>
         <w:tab/>
-        <w:t xml:space="preserve"> Nip </w:t>
+        <w:t xml:space="preserve"> </w:t>
+      </w:r>
+      <w:proofErr w:type="gramStart"/>
+      <w:r>
+        <w:rPr>
+          <w:rFonts w:ascii="Arial Narrow" w:hAnsi="Arial Narrow"/>
+          <w:b/>
+          <w:sz w:val="24"/>
+          <w:szCs w:val="24"/>
+        </w:rPr>
+        <w:t xml:space="preserve">Nip </w:t>
       </w:r>
       <w:r>
         <w:rPr>
@@ -2994,7 +4295,40 @@
           <w:sz w:val="24"/>
           <w:szCs w:val="24"/>
         </w:rPr>
-        <w:t>: {vars.nip}</w:t>
+        <w:t>:</w:t>
+      </w:r>
+      <w:proofErr w:type="gramEnd"/>
+      <w:r>
+        <w:rPr>
+          <w:rFonts w:ascii="Arial Narrow" w:hAnsi="Arial Narrow"/>
+          <w:b/>
+          <w:color w:val="262626" w:themeColor="text1" w:themeTint="D9"/>
+          <w:sz w:val="24"/>
+          <w:szCs w:val="24"/>
+        </w:rPr>
+        <w:t xml:space="preserve"> {</w:t>
+      </w:r>
+      <w:proofErr w:type="spellStart"/>
+      <w:r>
+        <w:rPr>
+          <w:rFonts w:ascii="Arial Narrow" w:hAnsi="Arial Narrow"/>
+          <w:b/>
+          <w:color w:val="262626" w:themeColor="text1" w:themeTint="D9"/>
+          <w:sz w:val="24"/>
+          <w:szCs w:val="24"/>
+        </w:rPr>
+        <w:t>vars.nip</w:t>
+      </w:r>
+      <w:proofErr w:type="spellEnd"/>
+      <w:r>
+        <w:rPr>
+          <w:rFonts w:ascii="Arial Narrow" w:hAnsi="Arial Narrow"/>
+          <w:b/>
+          <w:color w:val="262626" w:themeColor="text1" w:themeTint="D9"/>
+          <w:sz w:val="24"/>
+          <w:szCs w:val="24"/>
+        </w:rPr>
+        <w:t>}</w:t>
       </w:r>
     </w:p>
     <w:p>
@@ -3137,7 +4471,7 @@
 </file>
 
 <file path=word/styles.xml><?xml version="1.0" encoding="utf-8"?>
-<w:styles xmlns:mc="http://schemas.openxmlformats.org/markup-compatibility/2006" xmlns:r="http://schemas.openxmlformats.org/officeDocument/2006/relationships" xmlns:w="http://schemas.openxmlformats.org/wordprocessingml/2006/main" xmlns:w14="http://schemas.microsoft.com/office/word/2010/wordml" xmlns:w15="http://schemas.microsoft.com/office/word/2012/wordml" xmlns:w16cid="http://schemas.microsoft.com/office/word/2016/wordml/cid" xmlns:w16se="http://schemas.microsoft.com/office/word/2015/wordml/symex" mc:Ignorable="w14 w15 w16se w16cid">
+<w:styles xmlns:mc="http://schemas.openxmlformats.org/markup-compatibility/2006" xmlns:r="http://schemas.openxmlformats.org/officeDocument/2006/relationships" xmlns:w="http://schemas.openxmlformats.org/wordprocessingml/2006/main" xmlns:w14="http://schemas.microsoft.com/office/word/2010/wordml" xmlns:w15="http://schemas.microsoft.com/office/word/2012/wordml" mc:Ignorable="w14 w15">
   <w:docDefaults>
     <w:rPrDefault>
       <w:rPr>
@@ -3153,7 +4487,7 @@
       </w:pPr>
     </w:pPrDefault>
   </w:docDefaults>
-  <w:latentStyles w:defLockedState="0" w:defUIPriority="99" w:defSemiHidden="0" w:defUnhideWhenUsed="0" w:defQFormat="0" w:count="375">
+  <w:latentStyles w:defLockedState="0" w:defUIPriority="99" w:defSemiHidden="0" w:defUnhideWhenUsed="0" w:defQFormat="0" w:count="371">
     <w:lsdException w:name="Normal" w:uiPriority="0" w:qFormat="1"/>
     <w:lsdException w:name="heading 1" w:uiPriority="9" w:qFormat="1"/>
     <w:lsdException w:name="heading 2" w:semiHidden="1" w:uiPriority="9" w:unhideWhenUsed="1" w:qFormat="1"/>
@@ -3525,10 +4859,6 @@
     <w:lsdException w:name="List Table 5 Dark Accent 6" w:uiPriority="50"/>
     <w:lsdException w:name="List Table 6 Colorful Accent 6" w:uiPriority="51"/>
     <w:lsdException w:name="List Table 7 Colorful Accent 6" w:uiPriority="52"/>
-    <w:lsdException w:name="Mention" w:semiHidden="1" w:unhideWhenUsed="1"/>
-    <w:lsdException w:name="Smart Hyperlink" w:semiHidden="1" w:unhideWhenUsed="1"/>
-    <w:lsdException w:name="Hashtag" w:semiHidden="1" w:unhideWhenUsed="1"/>
-    <w:lsdException w:name="Unresolved Mention" w:semiHidden="1" w:unhideWhenUsed="1"/>
   </w:latentStyles>
   <w:style w:type="paragraph" w:default="1" w:styleId="Normal">
     <w:name w:val="Normal"/>

</xml_diff>